<commit_message>
Final website updates: Technical talks done
</commit_message>
<xml_diff>
--- a/assets/Inaugural session1.docx
+++ b/assets/Inaugural session1.docx
@@ -1385,7 +1385,6 @@
                 <w:szCs w:val="32"/>
               </w:rPr>
             </w:pPr>
-            <w:proofErr w:type="gramStart"/>
             <w:r>
               <w:rPr>
                 <w:rFonts w:ascii="Times New Roman" w:hAnsi="Times New Roman" w:cs="Times New Roman"/>
@@ -1394,18 +1393,7 @@
                 <w:sz w:val="32"/>
                 <w:szCs w:val="32"/>
               </w:rPr>
-              <w:t>Inaugural  panel</w:t>
-            </w:r>
-            <w:proofErr w:type="gramEnd"/>
-            <w:r>
-              <w:rPr>
-                <w:rFonts w:ascii="Times New Roman" w:hAnsi="Times New Roman" w:cs="Times New Roman"/>
-                <w:b/>
-                <w:color w:val="FF0000"/>
-                <w:sz w:val="32"/>
-                <w:szCs w:val="32"/>
-              </w:rPr>
-              <w:t xml:space="preserve">  address</w:t>
+              <w:t>Inaugural panel address</w:t>
             </w:r>
           </w:p>
         </w:tc>
@@ -2076,7 +2064,6 @@
               <w:t xml:space="preserve">rof. B. L. </w:t>
             </w:r>
             <w:proofErr w:type="spellStart"/>
-            <w:proofErr w:type="gramStart"/>
             <w:r>
               <w:rPr>
                 <w:color w:val="4472C4" w:themeColor="accent1"/>
@@ -2100,10 +2087,17 @@
                 <w:sz w:val="32"/>
                 <w:szCs w:val="32"/>
               </w:rPr>
+              <w:t xml:space="preserve"> </w:t>
+            </w:r>
+            <w:r>
+              <w:rPr>
+                <w:color w:val="4472C4" w:themeColor="accent1"/>
+                <w:sz w:val="32"/>
+                <w:szCs w:val="32"/>
+              </w:rPr>
               <w:t>(</w:t>
             </w:r>
             <w:proofErr w:type="spellStart"/>
-            <w:proofErr w:type="gramEnd"/>
             <w:r>
               <w:rPr>
                 <w:color w:val="4472C4" w:themeColor="accent1"/>

</xml_diff>

<commit_message>
updated inaugural and valedictory
</commit_message>
<xml_diff>
--- a/assets/Inaugural session1.docx
+++ b/assets/Inaugural session1.docx
@@ -446,6 +446,8 @@
       <w:pPr>
         <w:pStyle w:val="NoSpacing"/>
         <w:rPr>
+          <w:b/>
+          <w:bCs/>
           <w:sz w:val="24"/>
           <w:szCs w:val="24"/>
         </w:rPr>
@@ -501,15 +503,7 @@
           <w:sz w:val="24"/>
           <w:szCs w:val="24"/>
         </w:rPr>
-        <w:t xml:space="preserve">                           </w:t>
-      </w:r>
-      <w:r>
-        <w:rPr>
-          <w:color w:val="538135" w:themeColor="accent6" w:themeShade="BF"/>
-          <w:sz w:val="24"/>
-          <w:szCs w:val="24"/>
-        </w:rPr>
-        <w:t xml:space="preserve">    </w:t>
+        <w:t xml:space="preserve">                          </w:t>
       </w:r>
       <w:r>
         <w:rPr>
@@ -543,27 +537,14 @@
       </w:r>
       <w:r>
         <w:rPr>
+          <w:rFonts w:ascii="12" w:hAnsi="12"/>
           <w:b/>
           <w:bCs/>
           <w:color w:val="538135" w:themeColor="accent6" w:themeShade="BF"/>
-        </w:rPr>
-        <w:t>Vice Chancellor</w:t>
-      </w:r>
-      <w:r>
-        <w:rPr>
-          <w:b/>
-          <w:bCs/>
-          <w:color w:val="538135" w:themeColor="accent6" w:themeShade="BF"/>
-        </w:rPr>
-        <w:t>’s</w:t>
-      </w:r>
-      <w:r>
-        <w:rPr>
-          <w:b/>
-          <w:bCs/>
-          <w:color w:val="538135" w:themeColor="accent6" w:themeShade="BF"/>
-        </w:rPr>
-        <w:t xml:space="preserve"> Conference Hall</w:t>
+          <w:sz w:val="24"/>
+          <w:szCs w:val="24"/>
+        </w:rPr>
+        <w:t>Zakir Hussain Lecture Hall, S6</w:t>
       </w:r>
     </w:p>
     <w:tbl>

</xml_diff>